<commit_message>
HW1 Projact Chap3 & hand-written 2.7
</commit_message>
<xml_diff>
--- a/HW1/HW1 hand-written.docx
+++ b/HW1/HW1 hand-written.docx
@@ -1,6 +1,6 @@
 
 <file path=word/document.xml><?xml version="1.0" encoding="utf-8"?>
-<w:document xmlns:wpc="http://schemas.microsoft.com/office/word/2010/wordprocessingCanvas" xmlns:cx="http://schemas.microsoft.com/office/drawing/2014/chartex" xmlns:mc="http://schemas.openxmlformats.org/markup-compatibility/2006" xmlns:o="urn:schemas-microsoft-com:office:office" xmlns:r="http://schemas.openxmlformats.org/officeDocument/2006/relationships" xmlns:m="http://schemas.openxmlformats.org/officeDocument/2006/math" xmlns:v="urn:schemas-microsoft-com:vml" xmlns:wp14="http://schemas.microsoft.com/office/word/2010/wordprocessingDrawing" xmlns:wp="http://schemas.openxmlformats.org/drawingml/2006/wordprocessingDrawing" xmlns:w10="urn:schemas-microsoft-com:office:word" xmlns:w="http://schemas.openxmlformats.org/wordprocessingml/2006/main" xmlns:w14="http://schemas.microsoft.com/office/word/2010/wordml" xmlns:w15="http://schemas.microsoft.com/office/word/2012/wordml" xmlns:w16se="http://schemas.microsoft.com/office/word/2015/wordml/symex" xmlns:wpg="http://schemas.microsoft.com/office/word/2010/wordprocessingGroup" xmlns:wpi="http://schemas.microsoft.com/office/word/2010/wordprocessingInk" xmlns:wne="http://schemas.microsoft.com/office/word/2006/wordml" xmlns:wps="http://schemas.microsoft.com/office/word/2010/wordprocessingShape" mc:Ignorable="w14 w15 w16se wp14">
+<w:document xmlns:wpc="http://schemas.microsoft.com/office/word/2010/wordprocessingCanvas" xmlns:cx="http://schemas.microsoft.com/office/drawing/2014/chartex" xmlns:cx1="http://schemas.microsoft.com/office/drawing/2015/9/8/chartex" xmlns:cx2="http://schemas.microsoft.com/office/drawing/2015/10/21/chartex" xmlns:cx3="http://schemas.microsoft.com/office/drawing/2016/5/9/chartex" xmlns:cx4="http://schemas.microsoft.com/office/drawing/2016/5/10/chartex" xmlns:cx5="http://schemas.microsoft.com/office/drawing/2016/5/11/chartex" xmlns:cx6="http://schemas.microsoft.com/office/drawing/2016/5/12/chartex" xmlns:cx7="http://schemas.microsoft.com/office/drawing/2016/5/13/chartex" xmlns:cx8="http://schemas.microsoft.com/office/drawing/2016/5/14/chartex" xmlns:mc="http://schemas.openxmlformats.org/markup-compatibility/2006" xmlns:aink="http://schemas.microsoft.com/office/drawing/2016/ink" xmlns:am3d="http://schemas.microsoft.com/office/drawing/2017/model3d" xmlns:o="urn:schemas-microsoft-com:office:office" xmlns:oel="http://schemas.microsoft.com/office/2019/extlst" xmlns:r="http://schemas.openxmlformats.org/officeDocument/2006/relationships" xmlns:m="http://schemas.openxmlformats.org/officeDocument/2006/math" xmlns:v="urn:schemas-microsoft-com:vml" xmlns:wp14="http://schemas.microsoft.com/office/word/2010/wordprocessingDrawing" xmlns:wp="http://schemas.openxmlformats.org/drawingml/2006/wordprocessingDrawing" xmlns:w10="urn:schemas-microsoft-com:office:word" xmlns:w="http://schemas.openxmlformats.org/wordprocessingml/2006/main" xmlns:w14="http://schemas.microsoft.com/office/word/2010/wordml" xmlns:w15="http://schemas.microsoft.com/office/word/2012/wordml" xmlns:w16cex="http://schemas.microsoft.com/office/word/2018/wordml/cex" xmlns:w16cid="http://schemas.microsoft.com/office/word/2016/wordml/cid" xmlns:w16="http://schemas.microsoft.com/office/word/2018/wordml" xmlns:w16du="http://schemas.microsoft.com/office/word/2023/wordml/word16du" xmlns:w16sdtdh="http://schemas.microsoft.com/office/word/2020/wordml/sdtdatahash" xmlns:w16se="http://schemas.microsoft.com/office/word/2015/wordml/symex" xmlns:wpg="http://schemas.microsoft.com/office/word/2010/wordprocessingGroup" xmlns:wpi="http://schemas.microsoft.com/office/word/2010/wordprocessingInk" xmlns:wne="http://schemas.microsoft.com/office/word/2006/wordml" xmlns:wps="http://schemas.microsoft.com/office/word/2010/wordprocessingShape" mc:Ignorable="w14 w15 w16se w16cid w16 w16cex w16sdtdh wp14">
   <w:body>
     <w:p>
       <w:r>
@@ -31,24 +31,43 @@
       </w:r>
     </w:p>
     <w:p>
-      <w:proofErr w:type="gramStart"/>
-      <w:r>
-        <w:rPr>
-          <w:rFonts w:hint="eastAsia"/>
+      <w:r>
+        <w:rPr>
+          <w:rFonts w:hint="eastAsia"/>
+          <w:highlight w:val="yellow"/>
         </w:rPr>
         <w:t>•</w:t>
       </w:r>
-      <w:proofErr w:type="gramEnd"/>
-      <w:r>
+      <w:r>
+        <w:rPr>
+          <w:highlight w:val="yellow"/>
+        </w:rPr>
+        <w:t>1.9:</w:t>
+      </w:r>
+      <w:r>
+        <w:rPr>
+          <w:rFonts w:hint="eastAsia"/>
+          <w:highlight w:val="yellow"/>
+        </w:rPr>
+        <w:t xml:space="preserve"> </w:t>
+      </w:r>
+      <w:r>
+        <w:rPr>
+          <w:highlight w:val="yellow"/>
+        </w:rPr>
         <w:t>(a) How does the CPU interface with the device to</w:t>
       </w:r>
       <w:r>
         <w:rPr>
           <w:rFonts w:hint="eastAsia"/>
+          <w:highlight w:val="yellow"/>
         </w:rPr>
         <w:t xml:space="preserve"> </w:t>
       </w:r>
       <w:r>
+        <w:rPr>
+          <w:highlight w:val="yellow"/>
+        </w:rPr>
         <w:t>coordinate the transfer?</w:t>
       </w:r>
     </w:p>
@@ -100,7 +119,7 @@
         <w:rPr>
           <w:rFonts w:hint="eastAsia"/>
         </w:rPr>
-        <w:t>，</w:t>
+        <w:t>與需要傳輸的資訊，</w:t>
       </w:r>
       <w:r>
         <w:rPr>
@@ -124,8 +143,52 @@
         <w:rPr>
           <w:rFonts w:hint="eastAsia"/>
         </w:rPr>
-        <w:t>而能在設備與記憶體之間進行資料傳輸，達到減少</w:t>
-      </w:r>
+        <w:t>而能在設備與記憶體之間進行資料傳輸。</w:t>
+      </w:r>
+    </w:p>
+    <w:p/>
+    <w:p>
+      <w:r>
+        <w:rPr>
+          <w:rFonts w:hint="eastAsia"/>
+          <w:highlight w:val="yellow"/>
+        </w:rPr>
+        <w:t>•</w:t>
+      </w:r>
+      <w:r>
+        <w:rPr>
+          <w:highlight w:val="yellow"/>
+        </w:rPr>
+        <w:t>1.9:</w:t>
+      </w:r>
+      <w:r>
+        <w:rPr>
+          <w:highlight w:val="yellow"/>
+        </w:rPr>
+        <w:t xml:space="preserve"> </w:t>
+      </w:r>
+      <w:r>
+        <w:rPr>
+          <w:highlight w:val="yellow"/>
+        </w:rPr>
+        <w:t>(b) How does the CPU know when the memory</w:t>
+      </w:r>
+      <w:r>
+        <w:rPr>
+          <w:rFonts w:hint="eastAsia"/>
+          <w:highlight w:val="yellow"/>
+        </w:rPr>
+        <w:t xml:space="preserve"> </w:t>
+      </w:r>
+      <w:r>
+        <w:rPr>
+          <w:highlight w:val="yellow"/>
+        </w:rPr>
+        <w:t>operations are complete?</w:t>
+      </w:r>
+    </w:p>
+    <w:p/>
+    <w:p>
       <w:r>
         <w:rPr>
           <w:rFonts w:hint="eastAsia"/>
@@ -136,30 +199,201 @@
         <w:rPr>
           <w:rFonts w:hint="eastAsia"/>
         </w:rPr>
-        <w:t>工作量與提高系統性能。</w:t>
+        <w:t>會收到來自</w:t>
+      </w:r>
+      <w:r>
+        <w:rPr>
+          <w:rFonts w:hint="eastAsia"/>
+        </w:rPr>
+        <w:t>DMA</w:t>
+      </w:r>
+      <w:r>
+        <w:rPr>
+          <w:rFonts w:hint="eastAsia"/>
+        </w:rPr>
+        <w:t>控制器</w:t>
+      </w:r>
+      <w:r>
+        <w:rPr>
+          <w:rFonts w:hint="eastAsia"/>
+        </w:rPr>
+        <w:t>發出的</w:t>
+      </w:r>
+      <w:r>
+        <w:rPr>
+          <w:rFonts w:hint="eastAsia"/>
+        </w:rPr>
+        <w:t>i</w:t>
+      </w:r>
+      <w:r>
+        <w:t>nterrupt</w:t>
+      </w:r>
+      <w:r>
+        <w:rPr>
+          <w:rFonts w:hint="eastAsia"/>
+        </w:rPr>
+        <w:t>信號，並且先執行</w:t>
+      </w:r>
+      <w:r>
+        <w:rPr>
+          <w:rFonts w:hint="eastAsia"/>
+        </w:rPr>
+        <w:t>i</w:t>
+      </w:r>
+      <w:r>
+        <w:t>nterrupt</w:t>
+      </w:r>
+      <w:r>
+        <w:rPr>
+          <w:rFonts w:hint="eastAsia"/>
+        </w:rPr>
+        <w:t>需要</w:t>
+      </w:r>
+      <w:r>
+        <w:rPr>
+          <w:rFonts w:hint="eastAsia"/>
+        </w:rPr>
+        <w:t>處理</w:t>
+      </w:r>
+      <w:r>
+        <w:rPr>
+          <w:rFonts w:hint="eastAsia"/>
+        </w:rPr>
+        <w:t>的</w:t>
+      </w:r>
+      <w:r>
+        <w:rPr>
+          <w:rFonts w:hint="eastAsia"/>
+        </w:rPr>
+        <w:t>程序，再回到</w:t>
+      </w:r>
+      <w:r>
+        <w:rPr>
+          <w:rFonts w:hint="eastAsia"/>
+        </w:rPr>
+        <w:t>CPU</w:t>
+      </w:r>
+      <w:r>
+        <w:rPr>
+          <w:rFonts w:hint="eastAsia"/>
+        </w:rPr>
+        <w:t>原本的</w:t>
+      </w:r>
+      <w:r>
+        <w:rPr>
+          <w:rFonts w:hint="eastAsia"/>
+        </w:rPr>
+        <w:t>處理</w:t>
+      </w:r>
+      <w:r>
+        <w:rPr>
+          <w:rFonts w:hint="eastAsia"/>
+        </w:rPr>
+        <w:t>狀態</w:t>
+      </w:r>
+      <w:r>
+        <w:rPr>
+          <w:rFonts w:hint="eastAsia"/>
+        </w:rPr>
+        <w:t>。</w:t>
       </w:r>
     </w:p>
     <w:p/>
     <w:p>
-      <w:proofErr w:type="gramStart"/>
-      <w:r>
-        <w:rPr>
-          <w:rFonts w:hint="eastAsia"/>
+      <w:pPr>
+        <w:rPr>
+          <w:highlight w:val="yellow"/>
+        </w:rPr>
+      </w:pPr>
+      <w:r>
+        <w:rPr>
+          <w:rFonts w:hint="eastAsia"/>
+          <w:highlight w:val="yellow"/>
         </w:rPr>
         <w:t>•</w:t>
       </w:r>
-      <w:proofErr w:type="gramEnd"/>
-      <w:r>
-        <w:t>(b) How does the CPU know when the memory</w:t>
-      </w:r>
-      <w:r>
-        <w:rPr>
-          <w:rFonts w:hint="eastAsia"/>
+      <w:r>
+        <w:rPr>
+          <w:highlight w:val="yellow"/>
+        </w:rPr>
+        <w:t>1.9:</w:t>
+      </w:r>
+      <w:r>
+        <w:rPr>
+          <w:highlight w:val="yellow"/>
         </w:rPr>
         <w:t xml:space="preserve"> </w:t>
       </w:r>
       <w:r>
-        <w:t>operations are complete?</w:t>
+        <w:rPr>
+          <w:highlight w:val="yellow"/>
+        </w:rPr>
+        <w:t>(c) The CPU is allowed to execute other programs while</w:t>
+      </w:r>
+      <w:r>
+        <w:rPr>
+          <w:rFonts w:hint="eastAsia"/>
+          <w:highlight w:val="yellow"/>
+        </w:rPr>
+        <w:t xml:space="preserve"> </w:t>
+      </w:r>
+      <w:r>
+        <w:rPr>
+          <w:highlight w:val="yellow"/>
+        </w:rPr>
+        <w:t>the DMA controller is</w:t>
+      </w:r>
+      <w:r>
+        <w:rPr>
+          <w:rFonts w:hint="eastAsia"/>
+          <w:highlight w:val="yellow"/>
+        </w:rPr>
+        <w:t xml:space="preserve"> </w:t>
+      </w:r>
+      <w:r>
+        <w:rPr>
+          <w:highlight w:val="yellow"/>
+        </w:rPr>
+        <w:t>transferring data. Does this</w:t>
+      </w:r>
+      <w:r>
+        <w:rPr>
+          <w:rFonts w:hint="eastAsia"/>
+          <w:highlight w:val="yellow"/>
+        </w:rPr>
+        <w:t xml:space="preserve"> </w:t>
+      </w:r>
+      <w:r>
+        <w:rPr>
+          <w:highlight w:val="yellow"/>
+        </w:rPr>
+        <w:t>process interfere with the execution of the user</w:t>
+      </w:r>
+      <w:r>
+        <w:rPr>
+          <w:rFonts w:hint="eastAsia"/>
+          <w:highlight w:val="yellow"/>
+        </w:rPr>
+        <w:t xml:space="preserve"> </w:t>
+      </w:r>
+      <w:r>
+        <w:rPr>
+          <w:highlight w:val="yellow"/>
+        </w:rPr>
+        <w:t>programs? If so, describe what forms of interference are</w:t>
+      </w:r>
+      <w:r>
+        <w:rPr>
+          <w:rFonts w:hint="eastAsia"/>
+          <w:highlight w:val="yellow"/>
+        </w:rPr>
+        <w:t xml:space="preserve"> </w:t>
+      </w:r>
+      <w:r>
+        <w:rPr>
+          <w:highlight w:val="yellow"/>
+        </w:rPr>
+        <w:t>caused.</w:t>
       </w:r>
     </w:p>
     <w:p/>
@@ -168,13 +402,37 @@
         <w:rPr>
           <w:rFonts w:hint="eastAsia"/>
         </w:rPr>
+        <w:t>DMA</w:t>
+      </w:r>
+      <w:r>
+        <w:rPr>
+          <w:rFonts w:hint="eastAsia"/>
+        </w:rPr>
+        <w:t>控制器在傳輸資料時，如果</w:t>
+      </w:r>
+      <w:r>
+        <w:rPr>
+          <w:rFonts w:hint="eastAsia"/>
+        </w:rPr>
         <w:t>CPU</w:t>
       </w:r>
       <w:r>
         <w:rPr>
           <w:rFonts w:hint="eastAsia"/>
         </w:rPr>
-        <w:t>會收到來自</w:t>
+        <w:t>也同樣需要訪問記憶體，會導致衝突產生，</w:t>
+      </w:r>
+      <w:r>
+        <w:rPr>
+          <w:rFonts w:hint="eastAsia"/>
+        </w:rPr>
+        <w:t>CPU</w:t>
+      </w:r>
+      <w:r>
+        <w:rPr>
+          <w:rFonts w:hint="eastAsia"/>
+        </w:rPr>
+        <w:t>需要等</w:t>
       </w:r>
       <w:r>
         <w:rPr>
@@ -186,85 +444,25 @@
         <w:rPr>
           <w:rFonts w:hint="eastAsia"/>
         </w:rPr>
-        <w:t>控制器</w:t>
-      </w:r>
-      <w:r>
-        <w:rPr>
-          <w:rFonts w:hint="eastAsia"/>
-        </w:rPr>
-        <w:t>發出的</w:t>
-      </w:r>
-      <w:r>
-        <w:rPr>
-          <w:rFonts w:hint="eastAsia"/>
-        </w:rPr>
-        <w:t>i</w:t>
-      </w:r>
-      <w:r>
-        <w:t>nterrupt</w:t>
-      </w:r>
-      <w:r>
-        <w:rPr>
-          <w:rFonts w:hint="eastAsia"/>
-        </w:rPr>
-        <w:t>信號，並且先執行</w:t>
-      </w:r>
-      <w:r>
-        <w:rPr>
-          <w:rFonts w:hint="eastAsia"/>
-        </w:rPr>
-        <w:t>i</w:t>
-      </w:r>
-      <w:r>
-        <w:t>nterrupt</w:t>
-      </w:r>
-      <w:r>
-        <w:rPr>
-          <w:rFonts w:hint="eastAsia"/>
-        </w:rPr>
-        <w:t>需要</w:t>
-      </w:r>
-      <w:r>
-        <w:rPr>
-          <w:rFonts w:hint="eastAsia"/>
-        </w:rPr>
-        <w:t>處理</w:t>
-      </w:r>
-      <w:r>
-        <w:rPr>
-          <w:rFonts w:hint="eastAsia"/>
-        </w:rPr>
-        <w:t>的</w:t>
-      </w:r>
-      <w:r>
-        <w:rPr>
-          <w:rFonts w:hint="eastAsia"/>
-        </w:rPr>
-        <w:t>程序，再回到</w:t>
-      </w:r>
-      <w:r>
-        <w:rPr>
-          <w:rFonts w:hint="eastAsia"/>
-        </w:rPr>
-        <w:t>CPU</w:t>
-      </w:r>
-      <w:r>
-        <w:rPr>
-          <w:rFonts w:hint="eastAsia"/>
-        </w:rPr>
-        <w:t>原本的</w:t>
-      </w:r>
-      <w:r>
-        <w:rPr>
-          <w:rFonts w:hint="eastAsia"/>
-        </w:rPr>
-        <w:t>處理</w:t>
-      </w:r>
-      <w:r>
-        <w:rPr>
-          <w:rFonts w:hint="eastAsia"/>
-        </w:rPr>
-        <w:t>狀態</w:t>
+        <w:t>控制器處理完資料傳輸後才能訪問記憶體，</w:t>
+      </w:r>
+      <w:r>
+        <w:rPr>
+          <w:rFonts w:hint="eastAsia"/>
+        </w:rPr>
+        <w:t>會造成</w:t>
+      </w:r>
+      <w:r>
+        <w:rPr>
+          <w:rFonts w:hint="eastAsia"/>
+        </w:rPr>
+        <w:t>降低系統性能</w:t>
+      </w:r>
+      <w:r>
+        <w:rPr>
+          <w:rFonts w:hint="eastAsia"/>
+        </w:rPr>
+        <w:t>的可能</w:t>
       </w:r>
       <w:r>
         <w:rPr>
@@ -275,25 +473,55 @@
     </w:p>
     <w:p/>
     <w:p>
-      <w:proofErr w:type="gramStart"/>
-      <w:r>
-        <w:rPr>
-          <w:rFonts w:hint="eastAsia"/>
+      <w:pPr>
+        <w:rPr>
+          <w:highlight w:val="yellow"/>
+        </w:rPr>
+      </w:pPr>
+      <w:r>
+        <w:rPr>
+          <w:rFonts w:hint="eastAsia"/>
+          <w:highlight w:val="yellow"/>
         </w:rPr>
         <w:t>•</w:t>
       </w:r>
-      <w:proofErr w:type="gramEnd"/>
-      <w:r>
-        <w:t>(c) The CPU is allowed to execute other programs while</w:t>
-      </w:r>
-      <w:r>
-        <w:rPr>
-          <w:rFonts w:hint="eastAsia"/>
+      <w:r>
+        <w:rPr>
+          <w:highlight w:val="yellow"/>
+        </w:rPr>
+        <w:t>2.7:</w:t>
+      </w:r>
+      <w:r>
+        <w:rPr>
+          <w:rFonts w:hint="eastAsia"/>
+          <w:highlight w:val="yellow"/>
         </w:rPr>
         <w:t xml:space="preserve"> </w:t>
       </w:r>
       <w:r>
-        <w:t>the DMA controller is</w:t>
+        <w:rPr>
+          <w:highlight w:val="yellow"/>
+        </w:rPr>
+        <w:t xml:space="preserve">What are the two models of </w:t>
+      </w:r>
+      <w:proofErr w:type="spellStart"/>
+      <w:r>
+        <w:rPr>
+          <w:highlight w:val="yellow"/>
+        </w:rPr>
+        <w:t>interprocess</w:t>
+      </w:r>
+      <w:proofErr w:type="spellEnd"/>
+      <w:r>
+        <w:rPr>
+          <w:highlight w:val="yellow"/>
+        </w:rPr>
+        <w:t xml:space="preserve"> communication? What are the strengths and weakness of the two approaches?</w:t>
+      </w:r>
+    </w:p>
+    <w:p>
+      <w:r>
+        <w:t>Shared memory</w:t>
       </w:r>
       <w:r>
         <w:rPr>
@@ -302,7 +530,10 @@
         <w:t xml:space="preserve"> </w:t>
       </w:r>
       <w:r>
-        <w:t>transferring data. Does this</w:t>
+        <w:rPr>
+          <w:rFonts w:hint="eastAsia"/>
+        </w:rPr>
+        <w:t>與</w:t>
       </w:r>
       <w:r>
         <w:rPr>
@@ -311,431 +542,505 @@
         <w:t xml:space="preserve"> </w:t>
       </w:r>
       <w:r>
-        <w:t>process interfere with the execution of the user</w:t>
-      </w:r>
-      <w:r>
-        <w:rPr>
-          <w:rFonts w:hint="eastAsia"/>
-        </w:rPr>
-        <w:t xml:space="preserve"> </w:t>
-      </w:r>
-      <w:r>
-        <w:t>programs? If so, describe what forms of interference are</w:t>
-      </w:r>
-      <w:r>
-        <w:rPr>
-          <w:rFonts w:hint="eastAsia"/>
-        </w:rPr>
-        <w:t xml:space="preserve"> </w:t>
-      </w:r>
-      <w:r>
-        <w:t>caused.</w:t>
+        <w:t>Message-passing</w:t>
+      </w:r>
+      <w:r>
+        <w:rPr>
+          <w:rFonts w:hint="eastAsia"/>
+        </w:rPr>
+        <w:t>。</w:t>
+      </w:r>
+    </w:p>
+    <w:p>
+      <w:r>
+        <w:rPr>
+          <w:rFonts w:hint="eastAsia"/>
+        </w:rPr>
+        <w:t>Sh</w:t>
+      </w:r>
+      <w:r>
+        <w:t>ared memory</w:t>
+      </w:r>
+      <w:r>
+        <w:rPr>
+          <w:rFonts w:hint="eastAsia"/>
+        </w:rPr>
+        <w:t>:</w:t>
+      </w:r>
+    </w:p>
+    <w:p>
+      <w:r>
+        <w:rPr>
+          <w:rFonts w:hint="eastAsia"/>
+        </w:rPr>
+        <w:t>優點：在同一個機器上</w:t>
+      </w:r>
+      <w:r>
+        <w:rPr>
+          <w:rFonts w:hint="eastAsia"/>
+        </w:rPr>
+        <w:t>實作時會比</w:t>
+      </w:r>
+      <w:r>
+        <w:t>Message-passing</w:t>
+      </w:r>
+      <w:r>
+        <w:rPr>
+          <w:rFonts w:hint="eastAsia"/>
+        </w:rPr>
+        <w:t>還要有效率的執行程式。</w:t>
+      </w:r>
+    </w:p>
+    <w:p>
+      <w:r>
+        <w:rPr>
+          <w:rFonts w:hint="eastAsia"/>
+        </w:rPr>
+        <w:t>缺點：因為使用到同一個記憶體，需要注意到在記憶體操作上不能有同時被不同程序訪問的情形發生。</w:t>
+      </w:r>
+    </w:p>
+    <w:p>
+      <w:r>
+        <w:t>Message-passing</w:t>
+      </w:r>
+      <w:r>
+        <w:rPr>
+          <w:rFonts w:hint="eastAsia"/>
+        </w:rPr>
+        <w:t>:</w:t>
+      </w:r>
+    </w:p>
+    <w:p>
+      <w:r>
+        <w:rPr>
+          <w:rFonts w:hint="eastAsia"/>
+        </w:rPr>
+        <w:t>優點：比</w:t>
+      </w:r>
+      <w:r>
+        <w:t>Shared memory</w:t>
+      </w:r>
+      <w:r>
+        <w:rPr>
+          <w:rFonts w:hint="eastAsia"/>
+        </w:rPr>
+        <w:t>還更好實作，不需要特別考慮記憶體使用問題。</w:t>
+      </w:r>
+    </w:p>
+    <w:p>
+      <w:r>
+        <w:rPr>
+          <w:rFonts w:hint="eastAsia"/>
+        </w:rPr>
+        <w:t>缺點：</w:t>
+      </w:r>
+      <w:r>
+        <w:rPr>
+          <w:rFonts w:hint="eastAsia"/>
+        </w:rPr>
+        <w:t>執行時間上比</w:t>
+      </w:r>
+      <w:r>
+        <w:rPr>
+          <w:rFonts w:hint="eastAsia"/>
+        </w:rPr>
+        <w:t>Sh</w:t>
+      </w:r>
+      <w:r>
+        <w:t>ared memory</w:t>
+      </w:r>
+      <w:r>
+        <w:rPr>
+          <w:rFonts w:hint="eastAsia"/>
+        </w:rPr>
+        <w:t>還久，因為時間耗費在建立連線方面。</w:t>
       </w:r>
     </w:p>
     <w:p/>
     <w:p>
-      <w:r>
-        <w:rPr>
-          <w:rFonts w:hint="eastAsia"/>
-        </w:rPr>
-        <w:t>DMA</w:t>
-      </w:r>
-      <w:r>
-        <w:rPr>
-          <w:rFonts w:hint="eastAsia"/>
-        </w:rPr>
-        <w:t>控制器在傳輸資料時，如果</w:t>
-      </w:r>
-      <w:r>
-        <w:rPr>
-          <w:rFonts w:hint="eastAsia"/>
-        </w:rPr>
-        <w:t>CPU</w:t>
-      </w:r>
-      <w:r>
-        <w:rPr>
-          <w:rFonts w:hint="eastAsia"/>
-        </w:rPr>
-        <w:t>也同樣需要訪問記憶體，會導致衝突產生，</w:t>
-      </w:r>
-      <w:r>
-        <w:rPr>
-          <w:rFonts w:hint="eastAsia"/>
-        </w:rPr>
-        <w:t>CPU</w:t>
-      </w:r>
-      <w:r>
-        <w:rPr>
-          <w:rFonts w:hint="eastAsia"/>
-        </w:rPr>
-        <w:t>需要等</w:t>
-      </w:r>
-      <w:r>
-        <w:rPr>
-          <w:rFonts w:hint="eastAsia"/>
-        </w:rPr>
-        <w:t>DMA</w:t>
-      </w:r>
-      <w:r>
-        <w:rPr>
-          <w:rFonts w:hint="eastAsia"/>
-        </w:rPr>
-        <w:t>控制器處理完資料傳輸後才能訪問記憶體，</w:t>
-      </w:r>
-      <w:r>
-        <w:rPr>
-          <w:rFonts w:hint="eastAsia"/>
-        </w:rPr>
-        <w:t>會造成</w:t>
-      </w:r>
-      <w:r>
-        <w:rPr>
-          <w:rFonts w:hint="eastAsia"/>
-        </w:rPr>
-        <w:t>降低系統性能</w:t>
-      </w:r>
-      <w:r>
-        <w:rPr>
-          <w:rFonts w:hint="eastAsia"/>
-        </w:rPr>
-        <w:t>的可能</w:t>
-      </w:r>
-      <w:r>
-        <w:rPr>
-          <w:rFonts w:hint="eastAsia"/>
-        </w:rPr>
-        <w:t>。</w:t>
-      </w:r>
-    </w:p>
-    <w:p/>
-    <w:p>
-      <w:pPr>
-        <w:rPr>
-          <w:rFonts w:hint="eastAsia"/>
-        </w:rPr>
-      </w:pPr>
-      <w:r>
-        <w:t>2.7:</w:t>
-      </w:r>
-    </w:p>
-    <w:p>
-      <w:proofErr w:type="gramStart"/>
-      <w:r>
-        <w:rPr>
-          <w:rFonts w:hint="eastAsia"/>
+      <w:pPr>
+        <w:rPr>
+          <w:highlight w:val="yellow"/>
+        </w:rPr>
+      </w:pPr>
+      <w:r>
+        <w:rPr>
+          <w:rFonts w:hint="eastAsia"/>
+          <w:highlight w:val="yellow"/>
         </w:rPr>
         <w:t>•</w:t>
       </w:r>
-      <w:proofErr w:type="gramEnd"/>
-      <w:r>
-        <w:t xml:space="preserve">What are the two models of </w:t>
-      </w:r>
-      <w:proofErr w:type="spellStart"/>
-      <w:r>
-        <w:t>interprocess</w:t>
-      </w:r>
-      <w:proofErr w:type="spellEnd"/>
-      <w:r>
-        <w:t xml:space="preserve"> communication? What are the strengths and weakness of the two approaches?</w:t>
-      </w:r>
-    </w:p>
-    <w:p>
-      <w:r>
-        <w:t>Shared memory</w:t>
-      </w:r>
-      <w:r>
-        <w:rPr>
-          <w:rFonts w:hint="eastAsia"/>
-        </w:rPr>
-        <w:t xml:space="preserve"> </w:t>
-      </w:r>
-      <w:r>
-        <w:rPr>
-          <w:rFonts w:hint="eastAsia"/>
-        </w:rPr>
-        <w:t>與</w:t>
-      </w:r>
-      <w:r>
-        <w:rPr>
-          <w:rFonts w:hint="eastAsia"/>
-        </w:rPr>
-        <w:t xml:space="preserve"> </w:t>
-      </w:r>
-      <w:r>
-        <w:t>Message-passing</w:t>
-      </w:r>
-      <w:r>
-        <w:rPr>
-          <w:rFonts w:hint="eastAsia"/>
-        </w:rPr>
-        <w:t>。</w:t>
-      </w:r>
-    </w:p>
-    <w:p>
-      <w:r>
-        <w:rPr>
-          <w:rFonts w:hint="eastAsia"/>
-        </w:rPr>
-        <w:t>Sh</w:t>
-      </w:r>
-      <w:r>
-        <w:t>ared memory</w:t>
-      </w:r>
-      <w:r>
-        <w:rPr>
-          <w:rFonts w:hint="eastAsia"/>
-        </w:rPr>
-        <w:t>:</w:t>
-      </w:r>
-    </w:p>
-    <w:p>
-      <w:r>
-        <w:rPr>
-          <w:rFonts w:hint="eastAsia"/>
-        </w:rPr>
-        <w:t>優點：在同一</w:t>
-      </w:r>
-      <w:proofErr w:type="gramStart"/>
-      <w:r>
-        <w:rPr>
-          <w:rFonts w:hint="eastAsia"/>
-        </w:rPr>
-        <w:t>個</w:t>
-      </w:r>
-      <w:proofErr w:type="gramEnd"/>
-      <w:r>
-        <w:rPr>
-          <w:rFonts w:hint="eastAsia"/>
-        </w:rPr>
-        <w:t>機器上</w:t>
-      </w:r>
-      <w:r>
-        <w:rPr>
-          <w:rFonts w:hint="eastAsia"/>
-        </w:rPr>
-        <w:t>實作時會比</w:t>
-      </w:r>
-      <w:r>
-        <w:t>Message-passing</w:t>
-      </w:r>
-      <w:r>
-        <w:rPr>
-          <w:rFonts w:hint="eastAsia"/>
-        </w:rPr>
-        <w:t>還要有效率的執行程式。</w:t>
-      </w:r>
-    </w:p>
-    <w:p>
-      <w:pPr>
-        <w:rPr>
-          <w:rFonts w:hint="eastAsia"/>
-        </w:rPr>
-      </w:pPr>
-      <w:r>
-        <w:rPr>
-          <w:rFonts w:hint="eastAsia"/>
-        </w:rPr>
-        <w:t>缺點：因為使用到同一</w:t>
-      </w:r>
-      <w:proofErr w:type="gramStart"/>
-      <w:r>
-        <w:rPr>
-          <w:rFonts w:hint="eastAsia"/>
-        </w:rPr>
-        <w:t>個</w:t>
-      </w:r>
-      <w:proofErr w:type="gramEnd"/>
-      <w:r>
-        <w:rPr>
-          <w:rFonts w:hint="eastAsia"/>
-        </w:rPr>
-        <w:t>記憶體，需要注意到在記憶體操作上不能有同時被不同程序訪問的情形發生。</w:t>
-      </w:r>
-    </w:p>
-    <w:p>
-      <w:r>
-        <w:t>Message-passing</w:t>
-      </w:r>
-      <w:r>
-        <w:rPr>
-          <w:rFonts w:hint="eastAsia"/>
-        </w:rPr>
-        <w:t>:</w:t>
-      </w:r>
-    </w:p>
-    <w:p>
-      <w:r>
-        <w:rPr>
-          <w:rFonts w:hint="eastAsia"/>
-        </w:rPr>
-        <w:t>優點：比</w:t>
-      </w:r>
-      <w:r>
-        <w:t>Shared memory</w:t>
-      </w:r>
-      <w:r>
-        <w:rPr>
-          <w:rFonts w:hint="eastAsia"/>
-        </w:rPr>
-        <w:t>還</w:t>
-      </w:r>
-      <w:proofErr w:type="gramStart"/>
-      <w:r>
-        <w:rPr>
-          <w:rFonts w:hint="eastAsia"/>
-        </w:rPr>
-        <w:t>更好實作</w:t>
-      </w:r>
-      <w:proofErr w:type="gramEnd"/>
-      <w:r>
-        <w:rPr>
-          <w:rFonts w:hint="eastAsia"/>
-        </w:rPr>
-        <w:t>，不需要特別考慮記憶體使用問題。</w:t>
-      </w:r>
-    </w:p>
-    <w:p>
-      <w:r>
-        <w:rPr>
-          <w:rFonts w:hint="eastAsia"/>
-        </w:rPr>
-        <w:t>缺點：</w:t>
-      </w:r>
-      <w:r>
-        <w:rPr>
-          <w:rFonts w:hint="eastAsia"/>
-        </w:rPr>
-        <w:t>執行時間上比</w:t>
-      </w:r>
-      <w:r>
-        <w:rPr>
-          <w:rFonts w:hint="eastAsia"/>
-        </w:rPr>
-        <w:t>Sh</w:t>
-      </w:r>
-      <w:r>
-        <w:t>ared memory</w:t>
-      </w:r>
-      <w:proofErr w:type="gramStart"/>
-      <w:r>
-        <w:rPr>
-          <w:rFonts w:hint="eastAsia"/>
-        </w:rPr>
-        <w:t>還久</w:t>
-      </w:r>
-      <w:proofErr w:type="gramEnd"/>
-      <w:r>
-        <w:rPr>
-          <w:rFonts w:hint="eastAsia"/>
-        </w:rPr>
-        <w:t>，因為時間耗費在建立連線方面。</w:t>
-      </w:r>
-    </w:p>
-    <w:p/>
-    <w:p>
-      <w:pPr>
-        <w:numPr>
-          <w:ilvl w:val="1"/>
-          <w:numId w:val="1"/>
-        </w:numPr>
-      </w:pPr>
-      <w:r>
+      <w:r>
+        <w:rPr>
+          <w:highlight w:val="yellow"/>
+        </w:rPr>
         <w:t xml:space="preserve">2.10: What is the main advantage of the </w:t>
       </w:r>
       <w:r>
         <w:rPr>
           <w:i/>
           <w:iCs/>
+          <w:highlight w:val="yellow"/>
         </w:rPr>
         <w:t>microkernel</w:t>
       </w:r>
       <w:r>
+        <w:rPr>
+          <w:highlight w:val="yellow"/>
+        </w:rPr>
         <w:t xml:space="preserve"> approach to system design? How do user programs and system services interact in a microkernel architecture? What are the disadvantages of using the microkernel approach?</w:t>
       </w:r>
     </w:p>
+    <w:p>
+      <w:pPr>
+        <w:rPr>
+          <w:rFonts w:hint="eastAsia"/>
+        </w:rPr>
+      </w:pPr>
+      <w:r>
+        <w:rPr>
+          <w:rFonts w:hint="eastAsia"/>
+        </w:rPr>
+        <w:t>在</w:t>
+      </w:r>
+      <w:r>
+        <w:rPr>
+          <w:rFonts w:hint="eastAsia"/>
+        </w:rPr>
+        <w:t>microkernel</w:t>
+      </w:r>
+      <w:r>
+        <w:rPr>
+          <w:rFonts w:hint="eastAsia"/>
+        </w:rPr>
+        <w:t>新增服務不需要修改</w:t>
+      </w:r>
+      <w:r>
+        <w:rPr>
+          <w:rFonts w:hint="eastAsia"/>
+        </w:rPr>
+        <w:t>kernel</w:t>
+      </w:r>
+      <w:r>
+        <w:rPr>
+          <w:rFonts w:hint="eastAsia"/>
+        </w:rPr>
+        <w:t>，</w:t>
+      </w:r>
+      <w:r>
+        <w:rPr>
+          <w:rFonts w:hint="eastAsia"/>
+        </w:rPr>
+        <w:t>大部分的操作都會在</w:t>
+      </w:r>
+      <w:r>
+        <w:rPr>
+          <w:rFonts w:hint="eastAsia"/>
+        </w:rPr>
+        <w:t>u</w:t>
+      </w:r>
+      <w:r>
+        <w:t>ser mode</w:t>
+      </w:r>
+      <w:r>
+        <w:rPr>
+          <w:rFonts w:hint="eastAsia"/>
+        </w:rPr>
+        <w:t>完成</w:t>
+      </w:r>
+      <w:r>
+        <w:rPr>
+          <w:rFonts w:hint="eastAsia"/>
+        </w:rPr>
+        <w:t>而非</w:t>
+      </w:r>
+      <w:r>
+        <w:rPr>
+          <w:rFonts w:hint="eastAsia"/>
+        </w:rPr>
+        <w:t>k</w:t>
+      </w:r>
+      <w:r>
+        <w:t>ernel mode</w:t>
+      </w:r>
+      <w:r>
+        <w:rPr>
+          <w:rFonts w:hint="eastAsia"/>
+        </w:rPr>
+        <w:t>，所以較為安全</w:t>
+      </w:r>
+      <w:r>
+        <w:rPr>
+          <w:rFonts w:hint="eastAsia"/>
+        </w:rPr>
+        <w:t>，並有更簡單的</w:t>
+      </w:r>
+      <w:r>
+        <w:rPr>
+          <w:rFonts w:hint="eastAsia"/>
+        </w:rPr>
+        <w:t>k</w:t>
+      </w:r>
+      <w:r>
+        <w:t>ernel</w:t>
+      </w:r>
+      <w:r>
+        <w:rPr>
+          <w:rFonts w:hint="eastAsia"/>
+        </w:rPr>
+        <w:t>設計能有較可靠的操作系統，不容易出錯。</w:t>
+      </w:r>
+      <w:r>
+        <w:rPr>
+          <w:rFonts w:hint="eastAsia"/>
+        </w:rPr>
+        <w:t>Us</w:t>
+      </w:r>
+      <w:r>
+        <w:t>er program</w:t>
+      </w:r>
+      <w:r>
+        <w:rPr>
+          <w:rFonts w:hint="eastAsia"/>
+        </w:rPr>
+        <w:t>跟</w:t>
+      </w:r>
+      <w:r>
+        <w:rPr>
+          <w:rFonts w:hint="eastAsia"/>
+        </w:rPr>
+        <w:t>s</w:t>
+      </w:r>
+      <w:r>
+        <w:t>ystem services</w:t>
+      </w:r>
+      <w:r>
+        <w:rPr>
+          <w:rFonts w:hint="eastAsia"/>
+        </w:rPr>
+        <w:t>使用進程間的訊息溝通，</w:t>
+      </w:r>
+      <w:r>
+        <w:rPr>
+          <w:rFonts w:hint="eastAsia"/>
+        </w:rPr>
+        <w:lastRenderedPageBreak/>
+        <w:t>而訊息是由</w:t>
+      </w:r>
+      <w:r>
+        <w:rPr>
+          <w:rFonts w:hint="eastAsia"/>
+        </w:rPr>
+        <w:t>OS</w:t>
+      </w:r>
+      <w:r>
+        <w:rPr>
+          <w:rFonts w:hint="eastAsia"/>
+        </w:rPr>
+        <w:t>傳送的。而缺點就是頻繁的利用</w:t>
+      </w:r>
+      <w:r>
+        <w:rPr>
+          <w:rFonts w:hint="eastAsia"/>
+        </w:rPr>
+        <w:t>OS</w:t>
+      </w:r>
+      <w:r>
+        <w:rPr>
+          <w:rFonts w:hint="eastAsia"/>
+        </w:rPr>
+        <w:t>發出的訊息作為程序與服務的溝通機制，</w:t>
+      </w:r>
+      <w:r>
+        <w:rPr>
+          <w:rFonts w:hint="eastAsia"/>
+        </w:rPr>
+        <w:t>OS</w:t>
+      </w:r>
+      <w:r>
+        <w:rPr>
+          <w:rFonts w:hint="eastAsia"/>
+        </w:rPr>
+        <w:t>的負擔較重。</w:t>
+      </w:r>
+    </w:p>
+    <w:p>
+      <w:r>
+        <w:rPr>
+          <w:rFonts w:hint="eastAsia"/>
+          <w:highlight w:val="yellow"/>
+        </w:rPr>
+        <w:t>•</w:t>
+      </w:r>
+      <w:r>
+        <w:rPr>
+          <w:highlight w:val="yellow"/>
+        </w:rPr>
+        <w:t>3.1: Describe the differences among short-term, medium-term, and long-term scheduling.</w:t>
+      </w:r>
+    </w:p>
+    <w:p>
+      <w:r>
+        <w:t>short-term</w:t>
+      </w:r>
+      <w:r>
+        <w:rPr>
+          <w:rFonts w:hint="eastAsia"/>
+        </w:rPr>
+        <w:t xml:space="preserve">: </w:t>
+      </w:r>
+    </w:p>
+    <w:p>
+      <w:r>
+        <w:t>medium-term</w:t>
+      </w:r>
+    </w:p>
+    <w:p>
+      <w:r>
+        <w:t>long-term</w:t>
+      </w:r>
+    </w:p>
+    <w:p>
+      <w:r>
+        <w:t>3.11:</w:t>
+      </w:r>
+    </w:p>
+    <w:p>
+      <w:r>
+        <w:t>What are the benefits and the disadvantages of each of the following? Consider both the system level and the programmer level.</w:t>
+      </w:r>
+    </w:p>
+    <w:p>
+      <w:pPr>
+        <w:rPr>
+          <w:highlight w:val="yellow"/>
+        </w:rPr>
+      </w:pPr>
+      <w:r>
+        <w:rPr>
+          <w:rFonts w:hint="eastAsia"/>
+          <w:highlight w:val="yellow"/>
+        </w:rPr>
+        <w:t>•</w:t>
+      </w:r>
+      <w:r>
+        <w:rPr>
+          <w:highlight w:val="yellow"/>
+        </w:rPr>
+        <w:t>3.11:</w:t>
+      </w:r>
+      <w:r>
+        <w:rPr>
+          <w:highlight w:val="yellow"/>
+        </w:rPr>
+        <w:t xml:space="preserve"> </w:t>
+      </w:r>
+      <w:r>
+        <w:rPr>
+          <w:highlight w:val="yellow"/>
+        </w:rPr>
+        <w:t>(a) Synchronous and asynchronous communication.</w:t>
+      </w:r>
+    </w:p>
+    <w:p>
+      <w:pPr>
+        <w:rPr>
+          <w:highlight w:val="yellow"/>
+        </w:rPr>
+      </w:pPr>
+    </w:p>
+    <w:p>
+      <w:pPr>
+        <w:rPr>
+          <w:highlight w:val="yellow"/>
+        </w:rPr>
+      </w:pPr>
+      <w:r>
+        <w:rPr>
+          <w:rFonts w:hint="eastAsia"/>
+          <w:highlight w:val="yellow"/>
+        </w:rPr>
+        <w:t>•</w:t>
+      </w:r>
+      <w:r>
+        <w:rPr>
+          <w:highlight w:val="yellow"/>
+        </w:rPr>
+        <w:t>3.11:</w:t>
+      </w:r>
+      <w:r>
+        <w:rPr>
+          <w:highlight w:val="yellow"/>
+        </w:rPr>
+        <w:t xml:space="preserve"> </w:t>
+      </w:r>
+      <w:r>
+        <w:rPr>
+          <w:highlight w:val="yellow"/>
+        </w:rPr>
+        <w:t>(b) Automatic and explicit buffering</w:t>
+      </w:r>
+    </w:p>
+    <w:p>
+      <w:pPr>
+        <w:rPr>
+          <w:highlight w:val="yellow"/>
+        </w:rPr>
+      </w:pPr>
+      <w:r>
+        <w:rPr>
+          <w:rFonts w:hint="eastAsia"/>
+          <w:highlight w:val="yellow"/>
+        </w:rPr>
+        <w:t>•</w:t>
+      </w:r>
+      <w:r>
+        <w:rPr>
+          <w:highlight w:val="yellow"/>
+        </w:rPr>
+        <w:t>3.11:</w:t>
+      </w:r>
+      <w:r>
+        <w:rPr>
+          <w:highlight w:val="yellow"/>
+        </w:rPr>
+        <w:t xml:space="preserve"> </w:t>
+      </w:r>
+      <w:r>
+        <w:rPr>
+          <w:highlight w:val="yellow"/>
+        </w:rPr>
+        <w:t>(c) Send by copy and send by reference</w:t>
+      </w:r>
+    </w:p>
+    <w:p>
+      <w:r>
+        <w:rPr>
+          <w:rFonts w:hint="eastAsia"/>
+          <w:highlight w:val="yellow"/>
+        </w:rPr>
+        <w:t>•</w:t>
+      </w:r>
+      <w:r>
+        <w:rPr>
+          <w:highlight w:val="yellow"/>
+        </w:rPr>
+        <w:t>3.11:</w:t>
+      </w:r>
+      <w:r>
+        <w:rPr>
+          <w:highlight w:val="yellow"/>
+        </w:rPr>
+        <w:t xml:space="preserve"> </w:t>
+      </w:r>
+      <w:r>
+        <w:rPr>
+          <w:highlight w:val="yellow"/>
+        </w:rPr>
+        <w:t>(d) Fixed-sized and variable-sized messages</w:t>
+      </w:r>
+    </w:p>
     <w:p/>
-    <w:p>
-      <w:pPr>
-        <w:numPr>
-          <w:ilvl w:val="1"/>
-          <w:numId w:val="2"/>
-        </w:numPr>
-      </w:pPr>
-      <w:r>
-        <w:t>3.1: Describe the differences among short-term, medium-term, and long-term scheduling.</w:t>
-      </w:r>
-    </w:p>
-    <w:p/>
-    <w:p>
-      <w:pPr>
-        <w:numPr>
-          <w:ilvl w:val="1"/>
-          <w:numId w:val="3"/>
-        </w:numPr>
-      </w:pPr>
-      <w:r>
-        <w:t>3.11: What are the benefits and the disadvantages of each of the foll</w:t>
-      </w:r>
-      <w:r>
-        <w:t>owing? Consider both the system level and the programmer level.</w:t>
-      </w:r>
-    </w:p>
-    <w:p>
-      <w:pPr>
-        <w:numPr>
-          <w:ilvl w:val="2"/>
-          <w:numId w:val="3"/>
-        </w:numPr>
-      </w:pPr>
-      <w:r>
-        <w:t>(a) Synchronous and asynchronous communication.</w:t>
-      </w:r>
-    </w:p>
-    <w:p>
-      <w:pPr>
-        <w:numPr>
-          <w:ilvl w:val="2"/>
-          <w:numId w:val="3"/>
-        </w:numPr>
-      </w:pPr>
-      <w:r>
-        <w:t>(b) Automa</w:t>
-      </w:r>
-      <w:r>
-        <w:t>tic and explicit buffering</w:t>
-      </w:r>
-    </w:p>
-    <w:p>
-      <w:pPr>
-        <w:numPr>
-          <w:ilvl w:val="2"/>
-          <w:numId w:val="3"/>
-        </w:numPr>
-      </w:pPr>
-      <w:r>
-        <w:t>(c) Send by copy and send by reference</w:t>
-      </w:r>
-    </w:p>
-    <w:p>
-      <w:pPr>
-        <w:numPr>
-          <w:ilvl w:val="2"/>
-          <w:numId w:val="3"/>
-        </w:numPr>
-      </w:pPr>
-      <w:r>
-        <w:t>(d) Fixed-sized and variable-sized messages</w:t>
-      </w:r>
-    </w:p>
-    <w:p>
-      <w:pPr>
-        <w:rPr>
-          <w:rFonts w:hint="eastAsia"/>
-        </w:rPr>
-      </w:pPr>
-      <w:bookmarkStart w:id="0" w:name="_GoBack"/>
-      <w:bookmarkEnd w:id="0"/>
-    </w:p>
     <w:sectPr>
       <w:pgSz w:w="11906" w:h="16838"/>
       <w:pgMar w:top="1440" w:right="1800" w:bottom="1440" w:left="1800" w:header="851" w:footer="992" w:gutter="0"/>
@@ -747,7 +1052,7 @@
 </file>
 
 <file path=word/numbering.xml><?xml version="1.0" encoding="utf-8"?>
-<w:numbering xmlns:wpc="http://schemas.microsoft.com/office/word/2010/wordprocessingCanvas" xmlns:cx="http://schemas.microsoft.com/office/drawing/2014/chartex" xmlns:mc="http://schemas.openxmlformats.org/markup-compatibility/2006" xmlns:o="urn:schemas-microsoft-com:office:office" xmlns:r="http://schemas.openxmlformats.org/officeDocument/2006/relationships" xmlns:m="http://schemas.openxmlformats.org/officeDocument/2006/math" xmlns:v="urn:schemas-microsoft-com:vml" xmlns:wp14="http://schemas.microsoft.com/office/word/2010/wordprocessingDrawing" xmlns:wp="http://schemas.openxmlformats.org/drawingml/2006/wordprocessingDrawing" xmlns:w10="urn:schemas-microsoft-com:office:word" xmlns:w="http://schemas.openxmlformats.org/wordprocessingml/2006/main" xmlns:w14="http://schemas.microsoft.com/office/word/2010/wordml" xmlns:w15="http://schemas.microsoft.com/office/word/2012/wordml" xmlns:w16se="http://schemas.microsoft.com/office/word/2015/wordml/symex" xmlns:wpg="http://schemas.microsoft.com/office/word/2010/wordprocessingGroup" xmlns:wpi="http://schemas.microsoft.com/office/word/2010/wordprocessingInk" xmlns:wne="http://schemas.microsoft.com/office/word/2006/wordml" xmlns:wps="http://schemas.microsoft.com/office/word/2010/wordprocessingShape" mc:Ignorable="w14 w15 w16se wp14">
+<w:numbering xmlns:wpc="http://schemas.microsoft.com/office/word/2010/wordprocessingCanvas" xmlns:cx="http://schemas.microsoft.com/office/drawing/2014/chartex" xmlns:cx1="http://schemas.microsoft.com/office/drawing/2015/9/8/chartex" xmlns:cx2="http://schemas.microsoft.com/office/drawing/2015/10/21/chartex" xmlns:cx3="http://schemas.microsoft.com/office/drawing/2016/5/9/chartex" xmlns:cx4="http://schemas.microsoft.com/office/drawing/2016/5/10/chartex" xmlns:cx5="http://schemas.microsoft.com/office/drawing/2016/5/11/chartex" xmlns:cx6="http://schemas.microsoft.com/office/drawing/2016/5/12/chartex" xmlns:cx7="http://schemas.microsoft.com/office/drawing/2016/5/13/chartex" xmlns:cx8="http://schemas.microsoft.com/office/drawing/2016/5/14/chartex" xmlns:mc="http://schemas.openxmlformats.org/markup-compatibility/2006" xmlns:aink="http://schemas.microsoft.com/office/drawing/2016/ink" xmlns:am3d="http://schemas.microsoft.com/office/drawing/2017/model3d" xmlns:o="urn:schemas-microsoft-com:office:office" xmlns:oel="http://schemas.microsoft.com/office/2019/extlst" xmlns:r="http://schemas.openxmlformats.org/officeDocument/2006/relationships" xmlns:m="http://schemas.openxmlformats.org/officeDocument/2006/math" xmlns:v="urn:schemas-microsoft-com:vml" xmlns:wp14="http://schemas.microsoft.com/office/word/2010/wordprocessingDrawing" xmlns:wp="http://schemas.openxmlformats.org/drawingml/2006/wordprocessingDrawing" xmlns:w10="urn:schemas-microsoft-com:office:word" xmlns:w="http://schemas.openxmlformats.org/wordprocessingml/2006/main" xmlns:w14="http://schemas.microsoft.com/office/word/2010/wordml" xmlns:w15="http://schemas.microsoft.com/office/word/2012/wordml" xmlns:w16cex="http://schemas.microsoft.com/office/word/2018/wordml/cex" xmlns:w16cid="http://schemas.microsoft.com/office/word/2016/wordml/cid" xmlns:w16="http://schemas.microsoft.com/office/word/2018/wordml" xmlns:w16du="http://schemas.microsoft.com/office/word/2023/wordml/word16du" xmlns:w16sdtdh="http://schemas.microsoft.com/office/word/2020/wordml/sdtdatahash" xmlns:w16se="http://schemas.microsoft.com/office/word/2015/wordml/symex" xmlns:wpg="http://schemas.microsoft.com/office/word/2010/wordprocessingGroup" xmlns:wpi="http://schemas.microsoft.com/office/word/2010/wordprocessingInk" xmlns:wne="http://schemas.microsoft.com/office/word/2006/wordml" xmlns:wps="http://schemas.microsoft.com/office/word/2010/wordprocessingShape" mc:Ignorable="w14 w15 w16se w16cid w16 w16cex w16sdtdh wp14">
   <w:abstractNum w:abstractNumId="0" w15:restartNumberingAfterBreak="0">
     <w:nsid w:val="22072CBE"/>
     <w:multiLevelType w:val="hybridMultilevel"/>
@@ -1167,20 +1472,20 @@
       </w:rPr>
     </w:lvl>
   </w:abstractNum>
-  <w:num w:numId="1">
+  <w:num w:numId="1" w16cid:durableId="1774933184">
     <w:abstractNumId w:val="1"/>
   </w:num>
-  <w:num w:numId="2">
+  <w:num w:numId="2" w16cid:durableId="1813595072">
     <w:abstractNumId w:val="2"/>
   </w:num>
-  <w:num w:numId="3">
+  <w:num w:numId="3" w16cid:durableId="999313157">
     <w:abstractNumId w:val="0"/>
   </w:num>
 </w:numbering>
 </file>
 
 <file path=word/styles.xml><?xml version="1.0" encoding="utf-8"?>
-<w:styles xmlns:mc="http://schemas.openxmlformats.org/markup-compatibility/2006" xmlns:r="http://schemas.openxmlformats.org/officeDocument/2006/relationships" xmlns:w="http://schemas.openxmlformats.org/wordprocessingml/2006/main" xmlns:w14="http://schemas.microsoft.com/office/word/2010/wordml" xmlns:w15="http://schemas.microsoft.com/office/word/2012/wordml" xmlns:w16se="http://schemas.microsoft.com/office/word/2015/wordml/symex" mc:Ignorable="w14 w15 w16se">
+<w:styles xmlns:mc="http://schemas.openxmlformats.org/markup-compatibility/2006" xmlns:r="http://schemas.openxmlformats.org/officeDocument/2006/relationships" xmlns:w="http://schemas.openxmlformats.org/wordprocessingml/2006/main" xmlns:w14="http://schemas.microsoft.com/office/word/2010/wordml" xmlns:w15="http://schemas.microsoft.com/office/word/2012/wordml" xmlns:w16cex="http://schemas.microsoft.com/office/word/2018/wordml/cex" xmlns:w16cid="http://schemas.microsoft.com/office/word/2016/wordml/cid" xmlns:w16="http://schemas.microsoft.com/office/word/2018/wordml" xmlns:w16sdtdh="http://schemas.microsoft.com/office/word/2020/wordml/sdtdatahash" xmlns:w16se="http://schemas.microsoft.com/office/word/2015/wordml/symex" mc:Ignorable="w14 w15 w16se w16cid w16 w16cex w16sdtdh">
   <w:docDefaults>
     <w:rPrDefault>
       <w:rPr>
@@ -1193,7 +1498,7 @@
     </w:rPrDefault>
     <w:pPrDefault/>
   </w:docDefaults>
-  <w:latentStyles w:defLockedState="0" w:defUIPriority="99" w:defSemiHidden="0" w:defUnhideWhenUsed="0" w:defQFormat="0" w:count="371">
+  <w:latentStyles w:defLockedState="0" w:defUIPriority="99" w:defSemiHidden="0" w:defUnhideWhenUsed="0" w:defQFormat="0" w:count="376">
     <w:lsdException w:name="Normal" w:uiPriority="0" w:qFormat="1"/>
     <w:lsdException w:name="heading 1" w:uiPriority="9" w:qFormat="1"/>
     <w:lsdException w:name="heading 2" w:semiHidden="1" w:uiPriority="9" w:unhideWhenUsed="1" w:qFormat="1"/>
@@ -1299,7 +1604,6 @@
     <w:lsdException w:name="HTML Sample" w:semiHidden="1" w:unhideWhenUsed="1"/>
     <w:lsdException w:name="HTML Typewriter" w:semiHidden="1" w:unhideWhenUsed="1"/>
     <w:lsdException w:name="HTML Variable" w:semiHidden="1" w:unhideWhenUsed="1"/>
-    <w:lsdException w:name="Normal Table" w:semiHidden="1" w:unhideWhenUsed="1"/>
     <w:lsdException w:name="annotation subject" w:semiHidden="1" w:unhideWhenUsed="1"/>
     <w:lsdException w:name="No List" w:semiHidden="1" w:unhideWhenUsed="1"/>
     <w:lsdException w:name="Outline List 1" w:semiHidden="1" w:unhideWhenUsed="1"/>
@@ -1342,11 +1646,8 @@
     <w:lsdException w:name="Table Contemporary" w:semiHidden="1" w:unhideWhenUsed="1"/>
     <w:lsdException w:name="Table Elegant" w:semiHidden="1" w:unhideWhenUsed="1"/>
     <w:lsdException w:name="Table Professional" w:semiHidden="1" w:unhideWhenUsed="1"/>
-    <w:lsdException w:name="Table Subtle 1" w:semiHidden="1" w:unhideWhenUsed="1"/>
     <w:lsdException w:name="Table Subtle 2" w:semiHidden="1" w:unhideWhenUsed="1"/>
     <w:lsdException w:name="Table Web 1" w:semiHidden="1" w:unhideWhenUsed="1"/>
-    <w:lsdException w:name="Table Web 2" w:semiHidden="1" w:unhideWhenUsed="1"/>
-    <w:lsdException w:name="Table Web 3" w:semiHidden="1" w:unhideWhenUsed="1"/>
     <w:lsdException w:name="Balloon Text" w:semiHidden="1" w:unhideWhenUsed="1"/>
     <w:lsdException w:name="Table Grid" w:uiPriority="39"/>
     <w:lsdException w:name="Table Theme" w:semiHidden="1" w:unhideWhenUsed="1"/>
@@ -1565,6 +1866,11 @@
     <w:lsdException w:name="List Table 5 Dark Accent 6" w:uiPriority="50"/>
     <w:lsdException w:name="List Table 6 Colorful Accent 6" w:uiPriority="51"/>
     <w:lsdException w:name="List Table 7 Colorful Accent 6" w:uiPriority="52"/>
+    <w:lsdException w:name="Mention" w:semiHidden="1" w:unhideWhenUsed="1"/>
+    <w:lsdException w:name="Smart Hyperlink" w:semiHidden="1" w:unhideWhenUsed="1"/>
+    <w:lsdException w:name="Hashtag" w:semiHidden="1" w:unhideWhenUsed="1"/>
+    <w:lsdException w:name="Unresolved Mention" w:semiHidden="1" w:unhideWhenUsed="1"/>
+    <w:lsdException w:name="Smart Link" w:semiHidden="1" w:unhideWhenUsed="1"/>
   </w:latentStyles>
   <w:style w:type="paragraph" w:default="1" w:styleId="a">
     <w:name w:val="Normal"/>
@@ -1576,6 +1882,7 @@
   <w:style w:type="character" w:default="1" w:styleId="a0">
     <w:name w:val="Default Paragraph Font"/>
     <w:uiPriority w:val="1"/>
+    <w:semiHidden/>
     <w:unhideWhenUsed/>
   </w:style>
   <w:style w:type="table" w:default="1" w:styleId="a1">

</xml_diff>